<commit_message>
Current Project Management Plan
</commit_message>
<xml_diff>
--- a/ProjectManagementPlan.docx
+++ b/ProjectManagementPlan.docx
@@ -277,6 +277,293 @@
           <w:sz w:val="28"/>
           <w:rtl w:val="0"/>
         </w:rPr>
+        <w:t xml:space="preserve">Table of Contents</w:t>
+      </w:r>
+    </w:p>
+    <w:p>
+      <w:pPr>
+        <w:spacing w:lineRule="auto" w:line="480"/>
+        <w:ind w:left="0" w:firstLine="0"/>
+        <w:contextualSpacing w:val="0"/>
+      </w:pPr>
+      <w:hyperlink w:anchor="h.24a02flxx6z1">
+        <w:r>
+          <w:rPr>
+            <w:rtl w:val="0"/>
+          </w:rPr>
+          <w:t xml:space="preserve">ABSTRACT</w:t>
+        </w:r>
+      </w:hyperlink>
+      <w:r>
+        <w:rPr>
+          <w:rtl w:val="0"/>
+        </w:rPr>
+        <w:t xml:space="preserve"> ………………………………………………………………………………...….…</w:t>
+      </w:r>
+      <w:r>
+        <w:rPr>
+          <w:rtl w:val="0"/>
+        </w:rPr>
+        <w:t xml:space="preserve">...</w:t>
+      </w:r>
+      <w:r>
+        <w:rPr>
+          <w:rtl w:val="0"/>
+        </w:rPr>
+        <w:t xml:space="preserve">… 3</w:t>
+      </w:r>
+    </w:p>
+    <w:p>
+      <w:pPr>
+        <w:spacing w:lineRule="auto" w:line="480"/>
+        <w:ind w:left="0" w:firstLine="0"/>
+        <w:contextualSpacing w:val="0"/>
+      </w:pPr>
+      <w:hyperlink w:anchor="h.6im2ip938x10">
+        <w:r>
+          <w:rPr>
+            <w:rtl w:val="0"/>
+          </w:rPr>
+          <w:t xml:space="preserve">INTRODUCTION</w:t>
+        </w:r>
+      </w:hyperlink>
+      <w:r>
+        <w:rPr>
+          <w:rtl w:val="0"/>
+        </w:rPr>
+        <w:t xml:space="preserve"> ……………………………………………………………………………</w:t>
+      </w:r>
+      <w:r>
+        <w:rPr>
+          <w:rtl w:val="0"/>
+        </w:rPr>
+        <w:t xml:space="preserve">...</w:t>
+      </w:r>
+      <w:r>
+        <w:rPr>
+          <w:rtl w:val="0"/>
+        </w:rPr>
+        <w:t xml:space="preserve">…..…. 3</w:t>
+      </w:r>
+    </w:p>
+    <w:p>
+      <w:pPr>
+        <w:spacing w:lineRule="auto" w:line="480"/>
+        <w:ind w:left="0" w:firstLine="0"/>
+        <w:contextualSpacing w:val="0"/>
+      </w:pPr>
+      <w:hyperlink w:anchor="h.cbkas2ira9p">
+        <w:r>
+          <w:rPr>
+            <w:rtl w:val="0"/>
+          </w:rPr>
+          <w:t xml:space="preserve">PROJECT ORGANIZATION</w:t>
+        </w:r>
+      </w:hyperlink>
+      <w:r>
+        <w:rPr>
+          <w:rtl w:val="0"/>
+        </w:rPr>
+        <w:t xml:space="preserve"> ……………………………………………………………………...... 4</w:t>
+      </w:r>
+    </w:p>
+    <w:p>
+      <w:pPr>
+        <w:spacing w:lineRule="auto" w:line="480"/>
+        <w:ind w:left="0" w:firstLine="0"/>
+        <w:contextualSpacing w:val="0"/>
+      </w:pPr>
+      <w:hyperlink w:anchor="h.206vhhmnxqz9">
+        <w:r>
+          <w:rPr>
+            <w:rtl w:val="0"/>
+          </w:rPr>
+          <w:t xml:space="preserve">LIFECYCLE MODEL USED</w:t>
+        </w:r>
+      </w:hyperlink>
+      <w:r>
+        <w:rPr>
+          <w:rtl w:val="0"/>
+        </w:rPr>
+        <w:t xml:space="preserve"> ………………………………………………………………………</w:t>
+      </w:r>
+      <w:r>
+        <w:rPr>
+          <w:rtl w:val="0"/>
+        </w:rPr>
+        <w:t xml:space="preserve">.</w:t>
+      </w:r>
+      <w:r>
+        <w:rPr>
+          <w:rtl w:val="0"/>
+        </w:rPr>
+        <w:t xml:space="preserve">.. 5</w:t>
+      </w:r>
+    </w:p>
+    <w:p>
+      <w:pPr>
+        <w:spacing w:lineRule="auto" w:line="480"/>
+        <w:ind w:left="0" w:firstLine="0"/>
+        <w:contextualSpacing w:val="0"/>
+      </w:pPr>
+      <w:hyperlink w:anchor="h.h4lzaetjmudw">
+        <w:r>
+          <w:rPr>
+            <w:rtl w:val="0"/>
+          </w:rPr>
+          <w:t xml:space="preserve">RISK ANALYSIS</w:t>
+        </w:r>
+      </w:hyperlink>
+      <w:r>
+        <w:rPr>
+          <w:rtl w:val="0"/>
+        </w:rPr>
+        <w:t xml:space="preserve"> …………………………………………………………………………………</w:t>
+      </w:r>
+      <w:r>
+        <w:rPr>
+          <w:rtl w:val="0"/>
+        </w:rPr>
+        <w:t xml:space="preserve">...</w:t>
+      </w:r>
+      <w:r>
+        <w:rPr>
+          <w:rtl w:val="0"/>
+        </w:rPr>
+        <w:t xml:space="preserve">... 5</w:t>
+      </w:r>
+    </w:p>
+    <w:p>
+      <w:pPr>
+        <w:spacing w:lineRule="auto" w:line="480"/>
+        <w:ind w:left="0" w:firstLine="0"/>
+        <w:contextualSpacing w:val="0"/>
+      </w:pPr>
+      <w:hyperlink w:anchor="h.x53x5gjza43e">
+        <w:r>
+          <w:rPr>
+            <w:rtl w:val="0"/>
+          </w:rPr>
+          <w:t xml:space="preserve">HARDWARE AND SOFTWARE RESOURCE REQUIREMENTS</w:t>
+        </w:r>
+      </w:hyperlink>
+      <w:r>
+        <w:rPr>
+          <w:rtl w:val="0"/>
+        </w:rPr>
+        <w:t xml:space="preserve"> ………………………</w:t>
+      </w:r>
+      <w:r>
+        <w:rPr>
+          <w:rtl w:val="0"/>
+        </w:rPr>
+        <w:t xml:space="preserve">...</w:t>
+      </w:r>
+      <w:r>
+        <w:rPr>
+          <w:rtl w:val="0"/>
+        </w:rPr>
+        <w:t xml:space="preserve">....... 5</w:t>
+      </w:r>
+    </w:p>
+    <w:p>
+      <w:pPr>
+        <w:spacing w:lineRule="auto" w:line="480"/>
+        <w:ind w:left="0" w:firstLine="0"/>
+        <w:contextualSpacing w:val="0"/>
+      </w:pPr>
+      <w:hyperlink w:anchor="h.t0nydv6ziqs4">
+        <w:r>
+          <w:rPr>
+            <w:rtl w:val="0"/>
+          </w:rPr>
+          <w:t xml:space="preserve">PROFESSIONAL STANDARDS</w:t>
+        </w:r>
+      </w:hyperlink>
+      <w:r>
+        <w:rPr>
+          <w:rtl w:val="0"/>
+        </w:rPr>
+        <w:t xml:space="preserve"> …………………………………………………………………... 6</w:t>
+      </w:r>
+    </w:p>
+    <w:p>
+      <w:pPr>
+        <w:spacing w:lineRule="auto" w:line="480"/>
+        <w:ind w:left="0" w:firstLine="0"/>
+        <w:contextualSpacing w:val="0"/>
+      </w:pPr>
+      <w:hyperlink w:anchor="h.grsfti999giy">
+        <w:r>
+          <w:rPr>
+            <w:rtl w:val="0"/>
+          </w:rPr>
+          <w:t xml:space="preserve">Appendix A.</w:t>
+        </w:r>
+      </w:hyperlink>
+      <w:r>
+        <w:rPr>
+          <w:rtl w:val="0"/>
+        </w:rPr>
+        <w:t xml:space="preserve"> …………………………………………………………………………………………... 7</w:t>
+      </w:r>
+    </w:p>
+    <w:p>
+      <w:pPr>
+        <w:spacing w:lineRule="auto" w:line="480"/>
+        <w:contextualSpacing w:val="0"/>
+      </w:pPr>
+      <w:r>
+        <w:rPr>
+          <w:rtl w:val="0"/>
+        </w:rPr>
+      </w:r>
+    </w:p>
+    <w:p>
+      <w:pPr>
+        <w:spacing w:lineRule="auto" w:line="480"/>
+        <w:ind w:left="0" w:firstLine="0"/>
+        <w:contextualSpacing w:val="0"/>
+      </w:pPr>
+      <w:r>
+        <w:rPr>
+          <w:rtl w:val="0"/>
+        </w:rPr>
+      </w:r>
+    </w:p>
+    <w:p>
+      <w:r>
+        <w:br w:type="page"/>
+      </w:r>
+    </w:p>
+    <w:p>
+      <w:pPr>
+        <w:spacing w:lineRule="auto" w:line="480"/>
+        <w:ind w:left="0" w:firstLine="0"/>
+        <w:contextualSpacing w:val="0"/>
+        <w:jc w:val="center"/>
+      </w:pPr>
+      <w:r>
+        <w:rPr>
+          <w:rtl w:val="0"/>
+        </w:rPr>
+      </w:r>
+    </w:p>
+    <w:p>
+      <w:pPr>
+        <w:pStyle w:val="Heading1"/>
+        <w:spacing w:lineRule="auto" w:line="480"/>
+        <w:contextualSpacing w:val="0"/>
+        <w:jc w:val="center"/>
+      </w:pPr>
+      <w:bookmarkStart w:id="0" w:colFirst="0" w:name="h.24a02flxx6z1" w:colLast="0"/>
+      <w:bookmarkEnd w:id="0"/>
+      <w:r>
+        <w:rPr>
+          <w:rFonts w:cs="Times New Roman" w:hAnsi="Times New Roman" w:eastAsia="Times New Roman" w:ascii="Times New Roman"/>
+          <w:b w:val="1"/>
+          <w:rtl w:val="0"/>
+        </w:rPr>
         <w:t xml:space="preserve">ABSTRACT</w:t>
       </w:r>
     </w:p>
@@ -331,15 +618,17 @@
     </w:p>
     <w:p>
       <w:pPr>
-        <w:spacing w:lineRule="auto" w:line="480"/>
-        <w:contextualSpacing w:val="0"/>
-        <w:jc w:val="center"/>
-      </w:pPr>
+        <w:pStyle w:val="Heading1"/>
+        <w:spacing w:lineRule="auto" w:line="480"/>
+        <w:contextualSpacing w:val="0"/>
+        <w:jc w:val="center"/>
+      </w:pPr>
+      <w:bookmarkStart w:id="1" w:colFirst="0" w:name="h.6im2ip938x10" w:colLast="0"/>
+      <w:bookmarkEnd w:id="1"/>
       <w:r>
         <w:rPr>
           <w:rFonts w:cs="Times New Roman" w:hAnsi="Times New Roman" w:eastAsia="Times New Roman" w:ascii="Times New Roman"/>
           <w:b w:val="1"/>
-          <w:sz w:val="28"/>
           <w:rtl w:val="0"/>
         </w:rPr>
         <w:t xml:space="preserve">INTRODUCTION</w:t>
@@ -358,102 +647,89 @@
         <w:tab/>
         <w:t xml:space="preserve">We will build a mobile application that simplifies the task of accessing the information about careers that LA workforce offers. It will help students in high school and college locate fields of study that will apply to careers and jobs in the area. The overall purpose of this application is to give UL students an easier way to find out information about the careers available and to connect them to the LA Workforce’s career services. The application will allow students to query the demand of the careers they would like to join. They will also be able to enter their skills into the application and receive a list of careers/jobs that match their skill set.</w:t>
       </w:r>
-    </w:p>
-    <w:p>
-      <w:pPr>
-        <w:spacing w:lineRule="auto" w:line="480"/>
-        <w:contextualSpacing w:val="0"/>
-      </w:pPr>
-      <w:r>
-        <w:rPr>
-          <w:rFonts w:cs="Times New Roman" w:hAnsi="Times New Roman" w:eastAsia="Times New Roman" w:ascii="Times New Roman"/>
-          <w:rtl w:val="0"/>
-        </w:rPr>
-        <w:t xml:space="preserve">? description of the structure of the plan</w:t>
-      </w:r>
-    </w:p>
-    <w:p>
-      <w:pPr>
-        <w:spacing w:lineRule="auto" w:line="480"/>
-        <w:contextualSpacing w:val="0"/>
-      </w:pPr>
-      <w:r>
-        <w:rPr>
-          <w:rtl w:val="0"/>
-        </w:rPr>
-      </w:r>
-    </w:p>
-    <w:p>
-      <w:pPr>
-        <w:spacing w:lineRule="auto" w:line="480"/>
-        <w:contextualSpacing w:val="0"/>
-        <w:jc w:val="center"/>
-      </w:pPr>
-      <w:r>
-        <w:rPr>
-          <w:rtl w:val="0"/>
-        </w:rPr>
-      </w:r>
-    </w:p>
-    <w:p>
-      <w:pPr>
-        <w:spacing w:lineRule="auto" w:line="480"/>
-        <w:contextualSpacing w:val="0"/>
-        <w:jc w:val="center"/>
-      </w:pPr>
-      <w:r>
-        <w:rPr>
-          <w:rtl w:val="0"/>
-        </w:rPr>
-      </w:r>
-    </w:p>
-    <w:p>
-      <w:pPr>
-        <w:spacing w:lineRule="auto" w:line="480"/>
-        <w:contextualSpacing w:val="0"/>
-        <w:jc w:val="center"/>
-      </w:pPr>
-      <w:r>
-        <w:rPr>
-          <w:rtl w:val="0"/>
-        </w:rPr>
-      </w:r>
-    </w:p>
-    <w:p>
-      <w:pPr>
-        <w:spacing w:lineRule="auto" w:line="480"/>
-        <w:contextualSpacing w:val="0"/>
-        <w:jc w:val="center"/>
-      </w:pPr>
-      <w:r>
-        <w:rPr>
-          <w:rtl w:val="0"/>
-        </w:rPr>
-      </w:r>
-    </w:p>
-    <w:p>
-      <w:pPr>
-        <w:spacing w:lineRule="auto" w:line="480"/>
-        <w:contextualSpacing w:val="0"/>
-        <w:jc w:val="center"/>
-      </w:pPr>
-      <w:r>
-        <w:rPr>
-          <w:rtl w:val="0"/>
-        </w:rPr>
-      </w:r>
-    </w:p>
-    <w:p>
-      <w:pPr>
-        <w:spacing w:lineRule="auto" w:line="480"/>
-        <w:contextualSpacing w:val="0"/>
-        <w:jc w:val="center"/>
-      </w:pPr>
+      <w:r>
+        <w:rPr>
+          <w:rtl w:val="0"/>
+        </w:rPr>
+      </w:r>
+    </w:p>
+    <w:p>
+      <w:pPr>
+        <w:spacing w:lineRule="auto" w:line="480"/>
+        <w:contextualSpacing w:val="0"/>
+      </w:pPr>
+      <w:r>
+        <w:rPr>
+          <w:rtl w:val="0"/>
+        </w:rPr>
+      </w:r>
+    </w:p>
+    <w:p>
+      <w:pPr>
+        <w:spacing w:lineRule="auto" w:line="480"/>
+        <w:contextualSpacing w:val="0"/>
+        <w:jc w:val="center"/>
+      </w:pPr>
+      <w:r>
+        <w:rPr>
+          <w:rtl w:val="0"/>
+        </w:rPr>
+      </w:r>
+    </w:p>
+    <w:p>
+      <w:pPr>
+        <w:spacing w:lineRule="auto" w:line="480"/>
+        <w:contextualSpacing w:val="0"/>
+        <w:jc w:val="center"/>
+      </w:pPr>
+      <w:r>
+        <w:rPr>
+          <w:rtl w:val="0"/>
+        </w:rPr>
+      </w:r>
+    </w:p>
+    <w:p>
+      <w:pPr>
+        <w:spacing w:lineRule="auto" w:line="480"/>
+        <w:contextualSpacing w:val="0"/>
+        <w:jc w:val="center"/>
+      </w:pPr>
+      <w:r>
+        <w:rPr>
+          <w:rtl w:val="0"/>
+        </w:rPr>
+      </w:r>
+    </w:p>
+    <w:p>
+      <w:r>
+        <w:br w:type="page"/>
+      </w:r>
+    </w:p>
+    <w:p>
+      <w:pPr>
+        <w:spacing w:lineRule="auto" w:line="480"/>
+        <w:contextualSpacing w:val="0"/>
+        <w:jc w:val="center"/>
+      </w:pPr>
+      <w:r>
+        <w:rPr>
+          <w:rtl w:val="0"/>
+        </w:rPr>
+      </w:r>
+    </w:p>
+    <w:p>
+      <w:pPr>
+        <w:pStyle w:val="Heading1"/>
+        <w:spacing w:lineRule="auto" w:line="480"/>
+        <w:contextualSpacing w:val="0"/>
+        <w:jc w:val="center"/>
+      </w:pPr>
+      <w:bookmarkStart w:id="2" w:colFirst="0" w:name="h.cbkas2ira9p" w:colLast="0"/>
+      <w:bookmarkEnd w:id="2"/>
       <w:r>
         <w:rPr>
           <w:rFonts w:cs="Times New Roman" w:hAnsi="Times New Roman" w:eastAsia="Times New Roman" w:ascii="Times New Roman"/>
           <w:b w:val="1"/>
-          <w:sz w:val="28"/>
           <w:rtl w:val="0"/>
         </w:rPr>
         <w:t xml:space="preserve">PROJECT ORGANIZATION</w:t>
@@ -533,6 +809,30 @@
     <w:p>
       <w:pPr>
         <w:numPr>
+          <w:ilvl w:val="1"/>
+          <w:numId w:val="4"/>
+        </w:numPr>
+        <w:spacing w:lineRule="auto" w:line="480"/>
+        <w:ind w:left="1440" w:hanging="359"/>
+        <w:contextualSpacing w:val="1"/>
+        <w:rPr>
+          <w:rFonts w:cs="Times New Roman" w:hAnsi="Times New Roman" w:eastAsia="Times New Roman" w:ascii="Times New Roman"/>
+          <w:sz w:val="24"/>
+          <w:u w:val="none"/>
+        </w:rPr>
+      </w:pPr>
+      <w:r>
+        <w:rPr>
+          <w:rFonts w:cs="Times New Roman" w:hAnsi="Times New Roman" w:eastAsia="Times New Roman" w:ascii="Times New Roman"/>
+          <w:sz w:val="24"/>
+          <w:rtl w:val="0"/>
+        </w:rPr>
+        <w:t xml:space="preserve">Will assist in Android Development</w:t>
+      </w:r>
+    </w:p>
+    <w:p>
+      <w:pPr>
+        <w:numPr>
           <w:ilvl w:val="0"/>
           <w:numId w:val="4"/>
         </w:numPr>
@@ -767,57 +1067,122 @@
           <w:sz w:val="24"/>
           <w:rtl w:val="0"/>
         </w:rPr>
-        <w:t xml:space="preserve">Sean Hungerford - </w:t>
-      </w:r>
-    </w:p>
-    <w:p>
-      <w:pPr>
-        <w:spacing w:lineRule="auto" w:line="480"/>
-        <w:contextualSpacing w:val="0"/>
-      </w:pPr>
-      <w:r>
-        <w:rPr>
-          <w:rFonts w:cs="Times New Roman" w:hAnsi="Times New Roman" w:eastAsia="Times New Roman" w:ascii="Times New Roman"/>
-          <w:rtl w:val="0"/>
-        </w:rPr>
-        <w:t xml:space="preserve">? describe the way in which the development team is organized, the people involved, and their roles on the project</w:t>
-      </w:r>
-    </w:p>
-    <w:p>
-      <w:pPr>
-        <w:spacing w:lineRule="auto" w:line="480"/>
-        <w:contextualSpacing w:val="0"/>
-      </w:pPr>
-      <w:r>
-        <w:rPr>
-          <w:rFonts w:cs="Times New Roman" w:hAnsi="Times New Roman" w:eastAsia="Times New Roman" w:ascii="Times New Roman"/>
-          <w:rtl w:val="0"/>
-        </w:rPr>
-        <w:t xml:space="preserve">? include the rationale</w:t>
-      </w:r>
-    </w:p>
-    <w:p>
-      <w:pPr>
-        <w:spacing w:lineRule="auto" w:line="480"/>
-        <w:contextualSpacing w:val="0"/>
-      </w:pPr>
-      <w:r>
-        <w:rPr>
-          <w:rtl w:val="0"/>
-        </w:rPr>
-      </w:r>
-    </w:p>
-    <w:p>
-      <w:pPr>
-        <w:spacing w:lineRule="auto" w:line="480"/>
-        <w:contextualSpacing w:val="0"/>
-        <w:jc w:val="center"/>
-      </w:pPr>
+        <w:t xml:space="preserve">Sean Hungerford - User Interface Design / Android Development</w:t>
+      </w:r>
+    </w:p>
+    <w:p>
+      <w:pPr>
+        <w:numPr>
+          <w:ilvl w:val="1"/>
+          <w:numId w:val="4"/>
+        </w:numPr>
+        <w:spacing w:lineRule="auto" w:line="480"/>
+        <w:ind w:left="1440" w:hanging="359"/>
+        <w:contextualSpacing w:val="1"/>
+        <w:rPr>
+          <w:rFonts w:cs="Times New Roman" w:hAnsi="Times New Roman" w:eastAsia="Times New Roman" w:ascii="Times New Roman"/>
+          <w:sz w:val="24"/>
+          <w:u w:val="none"/>
+        </w:rPr>
+      </w:pPr>
+      <w:r>
+        <w:rPr>
+          <w:rFonts w:cs="Times New Roman" w:hAnsi="Times New Roman" w:eastAsia="Times New Roman" w:ascii="Times New Roman"/>
+          <w:sz w:val="24"/>
+          <w:rtl w:val="0"/>
+        </w:rPr>
+        <w:t xml:space="preserve">Will assist in Android Development</w:t>
+      </w:r>
+    </w:p>
+    <w:p>
+      <w:pPr>
+        <w:numPr>
+          <w:ilvl w:val="1"/>
+          <w:numId w:val="4"/>
+        </w:numPr>
+        <w:spacing w:lineRule="auto" w:line="480"/>
+        <w:ind w:left="1440" w:hanging="359"/>
+        <w:contextualSpacing w:val="1"/>
+        <w:rPr>
+          <w:rFonts w:cs="Times New Roman" w:hAnsi="Times New Roman" w:eastAsia="Times New Roman" w:ascii="Times New Roman"/>
+          <w:sz w:val="24"/>
+          <w:u w:val="none"/>
+        </w:rPr>
+      </w:pPr>
+      <w:r>
+        <w:rPr>
+          <w:rFonts w:cs="Times New Roman" w:hAnsi="Times New Roman" w:eastAsia="Times New Roman" w:ascii="Times New Roman"/>
+          <w:sz w:val="24"/>
+          <w:rtl w:val="0"/>
+        </w:rPr>
+        <w:t xml:space="preserve">Will assist in User Interface Design</w:t>
+      </w:r>
+      <w:r>
+        <w:rPr>
+          <w:rtl w:val="0"/>
+        </w:rPr>
+      </w:r>
+    </w:p>
+    <w:p>
+      <w:pPr>
+        <w:spacing w:lineRule="auto" w:line="480"/>
+        <w:contextualSpacing w:val="0"/>
+      </w:pPr>
+      <w:r>
+        <w:rPr>
+          <w:rtl w:val="0"/>
+        </w:rPr>
+      </w:r>
+    </w:p>
+    <w:p>
+      <w:pPr>
+        <w:spacing w:lineRule="auto" w:line="480"/>
+        <w:contextualSpacing w:val="0"/>
+        <w:jc w:val="center"/>
+      </w:pPr>
+      <w:r>
+        <w:rPr>
+          <w:rtl w:val="0"/>
+        </w:rPr>
+      </w:r>
+    </w:p>
+    <w:p>
+      <w:pPr>
+        <w:spacing w:lineRule="auto" w:line="480"/>
+        <w:contextualSpacing w:val="0"/>
+        <w:jc w:val="center"/>
+      </w:pPr>
+      <w:r>
+        <w:rPr>
+          <w:rtl w:val="0"/>
+        </w:rPr>
+      </w:r>
+    </w:p>
+    <w:p>
+      <w:pPr>
+        <w:spacing w:lineRule="auto" w:line="480"/>
+        <w:contextualSpacing w:val="0"/>
+        <w:jc w:val="center"/>
+      </w:pPr>
+      <w:r>
+        <w:rPr>
+          <w:rtl w:val="0"/>
+        </w:rPr>
+      </w:r>
+    </w:p>
+    <w:p>
+      <w:pPr>
+        <w:pStyle w:val="Heading1"/>
+        <w:spacing w:lineRule="auto" w:line="480"/>
+        <w:contextualSpacing w:val="0"/>
+        <w:jc w:val="center"/>
+      </w:pPr>
+      <w:bookmarkStart w:id="3" w:colFirst="0" w:name="h.206vhhmnxqz9" w:colLast="0"/>
+      <w:bookmarkEnd w:id="3"/>
       <w:r>
         <w:rPr>
           <w:rFonts w:cs="Times New Roman" w:hAnsi="Times New Roman" w:eastAsia="Times New Roman" w:ascii="Times New Roman"/>
           <w:b w:val="1"/>
-          <w:sz w:val="28"/>
           <w:rtl w:val="0"/>
         </w:rPr>
         <w:t xml:space="preserve">LIFECYCLE MODEL USED</w:t>
@@ -833,49 +1198,33 @@
           <w:rFonts w:cs="Times New Roman" w:hAnsi="Times New Roman" w:eastAsia="Times New Roman" w:ascii="Times New Roman"/>
           <w:rtl w:val="0"/>
         </w:rPr>
-        <w:t xml:space="preserve">We are using the life cycle model Agile.</w:t>
-      </w:r>
-      <w:r>
-        <w:rPr>
-          <w:rtl w:val="0"/>
-        </w:rPr>
-      </w:r>
-    </w:p>
-    <w:p>
-      <w:pPr>
-        <w:spacing w:lineRule="auto" w:line="480"/>
-        <w:contextualSpacing w:val="0"/>
-      </w:pPr>
-      <w:r>
-        <w:rPr>
-          <w:rFonts w:cs="Times New Roman" w:hAnsi="Times New Roman" w:eastAsia="Times New Roman" w:ascii="Times New Roman"/>
-          <w:rtl w:val="0"/>
-        </w:rPr>
-        <w:t xml:space="preserve">? include the rationale</w:t>
-      </w:r>
-    </w:p>
-    <w:p>
-      <w:pPr>
-        <w:spacing w:lineRule="auto" w:line="480"/>
-        <w:contextualSpacing w:val="0"/>
-      </w:pPr>
-      <w:r>
-        <w:rPr>
-          <w:rtl w:val="0"/>
-        </w:rPr>
-      </w:r>
-    </w:p>
-    <w:p>
-      <w:pPr>
-        <w:spacing w:lineRule="auto" w:line="480"/>
-        <w:contextualSpacing w:val="0"/>
-        <w:jc w:val="center"/>
-      </w:pPr>
+        <w:t xml:space="preserve">We are using the Agile Lifecycle Model. We plan on using the agile development process by including the customer’s input greatly, maintaining a simple development cycle, and developing the project in several iterations. We shall use the Scrum approach, in which we will complete a planning phase, perform several cycles where we develop iterations of the project, ending with wrapping up the project with a final version.</w:t>
+      </w:r>
+    </w:p>
+    <w:p>
+      <w:pPr>
+        <w:spacing w:lineRule="auto" w:line="480"/>
+        <w:contextualSpacing w:val="0"/>
+      </w:pPr>
+      <w:r>
+        <w:rPr>
+          <w:rtl w:val="0"/>
+        </w:rPr>
+      </w:r>
+    </w:p>
+    <w:p>
+      <w:pPr>
+        <w:pStyle w:val="Heading1"/>
+        <w:spacing w:lineRule="auto" w:line="480"/>
+        <w:contextualSpacing w:val="0"/>
+        <w:jc w:val="center"/>
+      </w:pPr>
+      <w:bookmarkStart w:id="4" w:colFirst="0" w:name="h.h4lzaetjmudw" w:colLast="0"/>
+      <w:bookmarkEnd w:id="4"/>
       <w:r>
         <w:rPr>
           <w:rFonts w:cs="Times New Roman" w:hAnsi="Times New Roman" w:eastAsia="Times New Roman" w:ascii="Times New Roman"/>
           <w:b w:val="1"/>
-          <w:sz w:val="28"/>
           <w:rtl w:val="0"/>
         </w:rPr>
         <w:t xml:space="preserve">RISK ANALYSIS</w:t>
@@ -956,27 +1305,17 @@
     </w:p>
     <w:p>
       <w:pPr>
+        <w:pStyle w:val="Heading1"/>
         <w:spacing w:lineRule="auto" w:line="480"/>
         <w:contextualSpacing w:val="0"/>
         <w:jc w:val="left"/>
       </w:pPr>
-      <w:r>
-        <w:rPr>
-          <w:rtl w:val="0"/>
-        </w:rPr>
-      </w:r>
-    </w:p>
-    <w:p>
-      <w:pPr>
-        <w:spacing w:lineRule="auto" w:line="480"/>
-        <w:contextualSpacing w:val="0"/>
-        <w:jc w:val="center"/>
-      </w:pPr>
+      <w:bookmarkStart w:id="5" w:colFirst="0" w:name="h.x53x5gjza43e" w:colLast="0"/>
+      <w:bookmarkEnd w:id="5"/>
       <w:r>
         <w:rPr>
           <w:rFonts w:cs="Times New Roman" w:hAnsi="Times New Roman" w:eastAsia="Times New Roman" w:ascii="Times New Roman"/>
           <w:b w:val="1"/>
-          <w:sz w:val="28"/>
           <w:rtl w:val="0"/>
         </w:rPr>
         <w:t xml:space="preserve">HARDWARE AND SOFTWARE RESOURCE REQUIREMENTS</w:t>
@@ -1043,17 +1382,7 @@
     <w:p>
       <w:pPr>
         <w:spacing w:lineRule="auto" w:line="480"/>
-        <w:contextualSpacing w:val="0"/>
-      </w:pPr>
-      <w:r>
-        <w:rPr>
-          <w:rtl w:val="0"/>
-        </w:rPr>
-      </w:r>
-    </w:p>
-    <w:p>
-      <w:pPr>
-        <w:spacing w:lineRule="auto" w:line="480"/>
+        <w:ind w:firstLine="720"/>
         <w:contextualSpacing w:val="0"/>
         <w:jc w:val="center"/>
       </w:pPr>
@@ -1064,109 +1393,6 @@
           <w:sz w:val="28"/>
           <w:rtl w:val="0"/>
         </w:rPr>
-        <w:t xml:space="preserve">DELIVERABLES, SCHEDULE</w:t>
-      </w:r>
-    </w:p>
-    <w:p>
-      <w:pPr>
-        <w:spacing w:lineRule="auto" w:line="480"/>
-        <w:contextualSpacing w:val="0"/>
-      </w:pPr>
-      <w:r>
-        <w:rPr>
-          <w:rFonts w:cs="Times New Roman" w:hAnsi="Times New Roman" w:eastAsia="Times New Roman" w:ascii="Times New Roman"/>
-          <w:rtl w:val="0"/>
-        </w:rPr>
-        <w:t xml:space="preserve">? describe the activities, dependencies between activities, the estimated time required to reach each milestone, and the allocation of people to activities</w:t>
-      </w:r>
-    </w:p>
-    <w:p>
-      <w:pPr>
-        <w:spacing w:lineRule="auto" w:line="480"/>
-        <w:contextualSpacing w:val="0"/>
-      </w:pPr>
-      <w:r>
-        <w:rPr>
-          <w:rFonts w:cs="Times New Roman" w:hAnsi="Times New Roman" w:eastAsia="Times New Roman" w:ascii="Times New Roman"/>
-          <w:rtl w:val="0"/>
-        </w:rPr>
-        <w:t xml:space="preserve">? include the rationale.</w:t>
-      </w:r>
-    </w:p>
-    <w:p>
-      <w:pPr>
-        <w:spacing w:lineRule="auto" w:line="480"/>
-        <w:contextualSpacing w:val="0"/>
-      </w:pPr>
-      <w:r>
-        <w:rPr>
-          <w:rtl w:val="0"/>
-        </w:rPr>
-      </w:r>
-    </w:p>
-    <w:p>
-      <w:pPr>
-        <w:spacing w:lineRule="auto" w:line="480"/>
-        <w:contextualSpacing w:val="0"/>
-      </w:pPr>
-      <w:r>
-        <w:rPr>
-          <w:rFonts w:cs="Times New Roman" w:hAnsi="Times New Roman" w:eastAsia="Times New Roman" w:ascii="Times New Roman"/>
-          <w:rtl w:val="0"/>
-        </w:rPr>
-        <w:t xml:space="preserve">MONITORING, REPORTING, AND CONTROLLING MECHANISMS</w:t>
-      </w:r>
-    </w:p>
-    <w:p>
-      <w:pPr>
-        <w:spacing w:lineRule="auto" w:line="480"/>
-        <w:contextualSpacing w:val="0"/>
-      </w:pPr>
-      <w:r>
-        <w:rPr>
-          <w:rFonts w:cs="Times New Roman" w:hAnsi="Times New Roman" w:eastAsia="Times New Roman" w:ascii="Times New Roman"/>
-          <w:rtl w:val="0"/>
-        </w:rPr>
-        <w:t xml:space="preserve">? describe the management reports that should be produced, when these should be produced, and the project monitoring and control mechanisms used</w:t>
-      </w:r>
-    </w:p>
-    <w:p>
-      <w:pPr>
-        <w:spacing w:lineRule="auto" w:line="480"/>
-        <w:contextualSpacing w:val="0"/>
-      </w:pPr>
-      <w:r>
-        <w:rPr>
-          <w:rFonts w:cs="Times New Roman" w:hAnsi="Times New Roman" w:eastAsia="Times New Roman" w:ascii="Times New Roman"/>
-          <w:rtl w:val="0"/>
-        </w:rPr>
-        <w:t xml:space="preserve">? include the rationale</w:t>
-      </w:r>
-    </w:p>
-    <w:p>
-      <w:pPr>
-        <w:spacing w:lineRule="auto" w:line="480"/>
-        <w:contextualSpacing w:val="0"/>
-      </w:pPr>
-      <w:r>
-        <w:rPr>
-          <w:rtl w:val="0"/>
-        </w:rPr>
-      </w:r>
-    </w:p>
-    <w:p>
-      <w:pPr>
-        <w:spacing w:lineRule="auto" w:line="480"/>
-        <w:contextualSpacing w:val="0"/>
-        <w:jc w:val="center"/>
-      </w:pPr>
-      <w:r>
-        <w:rPr>
-          <w:rFonts w:cs="Times New Roman" w:hAnsi="Times New Roman" w:eastAsia="Times New Roman" w:ascii="Times New Roman"/>
-          <w:b w:val="1"/>
-          <w:sz w:val="28"/>
-          <w:rtl w:val="0"/>
-        </w:rPr>
         <w:t xml:space="preserve">PROFESSIONAL STANDARDS</w:t>
       </w:r>
     </w:p>
@@ -1247,13 +1473,107 @@
     </w:p>
     <w:p>
       <w:pPr>
-        <w:spacing w:lineRule="auto" w:line="480"/>
-        <w:contextualSpacing w:val="0"/>
-      </w:pPr>
-      <w:r>
-        <w:rPr>
-          <w:rFonts w:cs="Times New Roman" w:hAnsi="Times New Roman" w:eastAsia="Times New Roman" w:ascii="Times New Roman"/>
-          <w:b w:val="1"/>
+        <w:pStyle w:val="Heading2"/>
+        <w:spacing w:lineRule="auto" w:line="480"/>
+        <w:contextualSpacing w:val="0"/>
+      </w:pPr>
+      <w:bookmarkStart w:id="6" w:colFirst="0" w:name="h.4fopw02eigls" w:colLast="0"/>
+      <w:bookmarkEnd w:id="6"/>
+      <w:r>
+        <w:rPr>
+          <w:rtl w:val="0"/>
+        </w:rPr>
+      </w:r>
+    </w:p>
+    <w:p>
+      <w:pPr>
+        <w:pStyle w:val="Heading2"/>
+        <w:spacing w:lineRule="auto" w:line="480"/>
+        <w:contextualSpacing w:val="0"/>
+      </w:pPr>
+      <w:bookmarkStart w:id="7" w:colFirst="0" w:name="h.d4zlsiiymri0" w:colLast="0"/>
+      <w:bookmarkEnd w:id="7"/>
+      <w:r>
+        <w:rPr>
+          <w:rtl w:val="0"/>
+        </w:rPr>
+      </w:r>
+    </w:p>
+    <w:p>
+      <w:pPr>
+        <w:contextualSpacing w:val="0"/>
+      </w:pPr>
+      <w:r>
+        <w:rPr>
+          <w:rtl w:val="0"/>
+        </w:rPr>
+      </w:r>
+    </w:p>
+    <w:p>
+      <w:pPr>
+        <w:pStyle w:val="Heading2"/>
+        <w:spacing w:lineRule="auto" w:line="480"/>
+        <w:contextualSpacing w:val="0"/>
+      </w:pPr>
+      <w:bookmarkStart w:id="8" w:colFirst="0" w:name="h.bi1bv739hbe5" w:colLast="0"/>
+      <w:bookmarkEnd w:id="8"/>
+      <w:r>
+        <w:rPr>
+          <w:rtl w:val="0"/>
+        </w:rPr>
+      </w:r>
+    </w:p>
+    <w:p>
+      <w:pPr>
+        <w:pStyle w:val="Heading2"/>
+        <w:spacing w:lineRule="auto" w:line="480"/>
+        <w:contextualSpacing w:val="0"/>
+      </w:pPr>
+      <w:bookmarkStart w:id="9" w:colFirst="0" w:name="h.a8hfrf56z4q9" w:colLast="0"/>
+      <w:bookmarkEnd w:id="9"/>
+      <w:r>
+        <w:rPr>
+          <w:rtl w:val="0"/>
+        </w:rPr>
+      </w:r>
+    </w:p>
+    <w:p>
+      <w:pPr>
+        <w:pStyle w:val="Heading2"/>
+        <w:spacing w:lineRule="auto" w:line="480"/>
+        <w:contextualSpacing w:val="0"/>
+      </w:pPr>
+      <w:bookmarkStart w:id="10" w:colFirst="0" w:name="h.mut1p9qvfj9d" w:colLast="0"/>
+      <w:bookmarkEnd w:id="10"/>
+      <w:r>
+        <w:rPr>
+          <w:rtl w:val="0"/>
+        </w:rPr>
+      </w:r>
+    </w:p>
+    <w:p>
+      <w:pPr>
+        <w:contextualSpacing w:val="0"/>
+      </w:pPr>
+      <w:r>
+        <w:rPr>
+          <w:rtl w:val="0"/>
+        </w:rPr>
+      </w:r>
+    </w:p>
+    <w:p>
+      <w:pPr>
+        <w:pStyle w:val="Heading2"/>
+        <w:spacing w:lineRule="auto" w:line="480"/>
+        <w:contextualSpacing w:val="0"/>
+        <w:jc w:val="center"/>
+      </w:pPr>
+      <w:bookmarkStart w:id="11" w:colFirst="0" w:name="h.grsfti999giy" w:colLast="0"/>
+      <w:bookmarkEnd w:id="11"/>
+      <w:r>
+        <w:rPr>
+          <w:rFonts w:cs="Times New Roman" w:hAnsi="Times New Roman" w:eastAsia="Times New Roman" w:ascii="Times New Roman"/>
+          <w:sz w:val="28"/>
           <w:rtl w:val="0"/>
         </w:rPr>
         <w:t xml:space="preserve">Appendix A.</w:t>
@@ -1361,11 +1681,37 @@
       </w:r>
     </w:p>
     <w:sectPr>
+      <w:headerReference r:id="rId5" w:type="default"/>
       <w:pgSz w:w="12240" w:h="15840"/>
       <w:pgMar w:left="1440" w:right="1440" w:top="1440" w:bottom="1440"/>
     </w:sectPr>
   </w:body>
 </w:document>
+</file>
+
+<file path=word/header1.xml><?xml version="1.0" encoding="utf-8"?>
+<w:hdr xmlns:mc="http://schemas.openxmlformats.org/markup-compatibility/2006" xmlns:o="urn:schemas-microsoft-com:office:office" xmlns:r="http://schemas.openxmlformats.org/officeDocument/2006/relationships" xmlns:m="http://schemas.openxmlformats.org/officeDocument/2006/math" xmlns:v="urn:schemas-microsoft-com:vml" xmlns:wp="http://schemas.openxmlformats.org/drawingml/2006/wordprocessingDrawing" xmlns:w10="urn:schemas-microsoft-com:office:word" xmlns:w="http://schemas.openxmlformats.org/wordprocessingml/2006/main" xmlns:wne="http://schemas.microsoft.com/office/word/2006/wordml" xmlns:sl="http://schemas.openxmlformats.org/schemaLibrary/2006/main" xmlns:a="http://schemas.openxmlformats.org/drawingml/2006/main" xmlns:pic="http://schemas.openxmlformats.org/drawingml/2006/picture" xmlns:c="http://schemas.openxmlformats.org/drawingml/2006/chart" xmlns:lc="http://schemas.openxmlformats.org/drawingml/2006/lockedCanvas" xmlns:dgm="http://schemas.openxmlformats.org/drawingml/2006/diagram" xmlns:wps="http://schemas.microsoft.com/office/word/2010/wordprocessingShape" xmlns:wpg="http://schemas.microsoft.com/office/word/2010/wordprocessingGroup">
+  <w:p>
+    <w:pPr>
+      <w:pStyle w:val="Heading1"/>
+      <w:ind w:left="9360" w:firstLine="0"/>
+      <w:contextualSpacing w:val="0"/>
+    </w:pPr>
+    <w:bookmarkStart w:id="12" w:colFirst="0" w:name="h.w6y12i8ley6w" w:colLast="0"/>
+    <w:bookmarkEnd w:id="12"/>
+    <w:fldSimple w:dirty="0" w:instr="PAGE" w:fldLock="0">
+      <w:r>
+        <w:rPr/>
+      </w:r>
+    </w:fldSimple>
+    <w:r>
+      <w:rPr>
+        <w:rtl w:val="0"/>
+      </w:rPr>
+      <w:tab/>
+    </w:r>
+  </w:p>
+</w:hdr>
 </file>
 
 <file path=word/numbering.xml><?xml version="1.0" encoding="utf-8"?>

</xml_diff>